<commit_message>
Removed erronious line from form Word templates and added /uploads directory to .gitignore
</commit_message>
<xml_diff>
--- a/Generator/DocxTemplates/employer_template.docx
+++ b/Generator/DocxTemplates/employer_template.docx
@@ -1,6 +1,6 @@
 
 <file path=word/document.xml><?xml version="1.0" encoding="utf-8"?>
-<w:document xmlns:wpc="http://schemas.microsoft.com/office/word/2010/wordprocessingCanvas" xmlns:mc="http://schemas.openxmlformats.org/markup-compatibility/2006" xmlns:o="urn:schemas-microsoft-com:office:office" xmlns:r="http://schemas.openxmlformats.org/officeDocument/2006/relationships" xmlns:m="http://schemas.openxmlformats.org/officeDocument/2006/math" xmlns:v="urn:schemas-microsoft-com:vml" xmlns:wp14="http://schemas.microsoft.com/office/word/2010/wordprocessingDrawing" xmlns:wp="http://schemas.openxmlformats.org/drawingml/2006/wordprocessingDrawing" xmlns:w10="urn:schemas-microsoft-com:office:word" xmlns:w="http://schemas.openxmlformats.org/wordprocessingml/2006/main" xmlns:w14="http://schemas.microsoft.com/office/word/2010/wordml" xmlns:w15="http://schemas.microsoft.com/office/word/2012/wordml" xmlns:wpg="http://schemas.microsoft.com/office/word/2010/wordprocessingGroup" xmlns:wpi="http://schemas.microsoft.com/office/word/2010/wordprocessingInk" xmlns:wne="http://schemas.microsoft.com/office/word/2006/wordml" xmlns:wps="http://schemas.microsoft.com/office/word/2010/wordprocessingShape" mc:Ignorable="w14 w15 wp14">
+<w:document xmlns:wpc="http://schemas.microsoft.com/office/word/2010/wordprocessingCanvas" xmlns:cx="http://schemas.microsoft.com/office/drawing/2014/chartex" xmlns:cx1="http://schemas.microsoft.com/office/drawing/2015/9/8/chartex" xmlns:cx2="http://schemas.microsoft.com/office/drawing/2015/10/21/chartex" xmlns:cx3="http://schemas.microsoft.com/office/drawing/2016/5/9/chartex" xmlns:cx4="http://schemas.microsoft.com/office/drawing/2016/5/10/chartex" xmlns:cx5="http://schemas.microsoft.com/office/drawing/2016/5/11/chartex" xmlns:cx6="http://schemas.microsoft.com/office/drawing/2016/5/12/chartex" xmlns:cx7="http://schemas.microsoft.com/office/drawing/2016/5/13/chartex" xmlns:cx8="http://schemas.microsoft.com/office/drawing/2016/5/14/chartex" xmlns:mc="http://schemas.openxmlformats.org/markup-compatibility/2006" xmlns:aink="http://schemas.microsoft.com/office/drawing/2016/ink" xmlns:am3d="http://schemas.microsoft.com/office/drawing/2017/model3d" xmlns:o="urn:schemas-microsoft-com:office:office" xmlns:r="http://schemas.openxmlformats.org/officeDocument/2006/relationships" xmlns:m="http://schemas.openxmlformats.org/officeDocument/2006/math" xmlns:v="urn:schemas-microsoft-com:vml" xmlns:wp14="http://schemas.microsoft.com/office/word/2010/wordprocessingDrawing" xmlns:wp="http://schemas.openxmlformats.org/drawingml/2006/wordprocessingDrawing" xmlns:w10="urn:schemas-microsoft-com:office:word" xmlns:w="http://schemas.openxmlformats.org/wordprocessingml/2006/main" xmlns:w14="http://schemas.microsoft.com/office/word/2010/wordml" xmlns:w15="http://schemas.microsoft.com/office/word/2012/wordml" xmlns:w16cex="http://schemas.microsoft.com/office/word/2018/wordml/cex" xmlns:w16cid="http://schemas.microsoft.com/office/word/2016/wordml/cid" xmlns:w16="http://schemas.microsoft.com/office/word/2018/wordml" xmlns:w16se="http://schemas.microsoft.com/office/word/2015/wordml/symex" xmlns:wpg="http://schemas.microsoft.com/office/word/2010/wordprocessingGroup" xmlns:wpi="http://schemas.microsoft.com/office/word/2010/wordprocessingInk" xmlns:wne="http://schemas.microsoft.com/office/word/2006/wordml" xmlns:wps="http://schemas.microsoft.com/office/word/2010/wordprocessingShape" mc:Ignorable="w14 w15 w16se w16cid w16 w16cex wp14">
   <w:body>
     <w:p>
       <w:pPr>
@@ -16,16 +16,7 @@
           <w:rFonts w:ascii="Arial" w:hAnsi="Arial" w:cs="Arial"/>
           <w:b/>
         </w:rPr>
-        <w:t>School of Computer</w:t>
-      </w:r>
-      <w:bookmarkStart w:id="0" w:name="_GoBack"/>
-      <w:bookmarkEnd w:id="0"/>
-      <w:r>
-        <w:rPr>
-          <w:rFonts w:ascii="Arial" w:hAnsi="Arial" w:cs="Arial"/>
-          <w:b/>
-        </w:rPr>
-        <w:t xml:space="preserve"> Science &amp; Informatics, Cardiff University</w:t>
+        <w:t>School of Computer Science &amp; Informatics, Cardiff University</w:t>
       </w:r>
     </w:p>
     <w:p>
@@ -49,25 +40,9 @@
           <w:rFonts w:ascii="Arial" w:hAnsi="Arial" w:cs="Arial"/>
           <w:b/>
         </w:rPr>
-        <w:t xml:space="preserve">’s SFIA Assessment – Professional IT Skills – </w:t>
-      </w:r>
-      <w:bookmarkStart w:id="1" w:name="_Hlk29918752"/>
-      <w:bookmarkStart w:id="2" w:name="_Hlk29918582"/>
-      <w:r>
-        <w:rPr>
-          <w:rFonts w:ascii="Arial" w:hAnsi="Arial" w:cs="Arial"/>
-          <w:b/>
-        </w:rPr>
-        <w:t xml:space="preserve">Animation </w:t>
-      </w:r>
-      <w:bookmarkEnd w:id="1"/>
-      <w:r>
-        <w:rPr>
-          <w:rFonts w:ascii="Arial" w:hAnsi="Arial" w:cs="Arial"/>
-          <w:b/>
-        </w:rPr>
-        <w:t>Development</w:t>
-      </w:r>
+        <w:t>’s SFIA Assessment – Professional IT Skills</w:t>
+      </w:r>
+      <w:bookmarkStart w:id="0" w:name="_Hlk29918582"/>
     </w:p>
     <w:tbl>
       <w:tblPr>
@@ -86,7 +61,7 @@
           <w:tcPr>
             <w:tcW w:w="3543" w:type="dxa"/>
           </w:tcPr>
-          <w:bookmarkEnd w:id="2"/>
+          <w:bookmarkEnd w:id="0"/>
           <w:p>
             <w:pPr>
               <w:rPr>
@@ -447,7 +422,7 @@
 </file>
 
 <file path=word/numbering.xml><?xml version="1.0" encoding="utf-8"?>
-<w:numbering xmlns:wpc="http://schemas.microsoft.com/office/word/2010/wordprocessingCanvas" xmlns:mc="http://schemas.openxmlformats.org/markup-compatibility/2006" xmlns:o="urn:schemas-microsoft-com:office:office" xmlns:r="http://schemas.openxmlformats.org/officeDocument/2006/relationships" xmlns:m="http://schemas.openxmlformats.org/officeDocument/2006/math" xmlns:v="urn:schemas-microsoft-com:vml" xmlns:wp14="http://schemas.microsoft.com/office/word/2010/wordprocessingDrawing" xmlns:wp="http://schemas.openxmlformats.org/drawingml/2006/wordprocessingDrawing" xmlns:w10="urn:schemas-microsoft-com:office:word" xmlns:w="http://schemas.openxmlformats.org/wordprocessingml/2006/main" xmlns:w14="http://schemas.microsoft.com/office/word/2010/wordml" xmlns:w15="http://schemas.microsoft.com/office/word/2012/wordml" xmlns:wpg="http://schemas.microsoft.com/office/word/2010/wordprocessingGroup" xmlns:wpi="http://schemas.microsoft.com/office/word/2010/wordprocessingInk" xmlns:wne="http://schemas.microsoft.com/office/word/2006/wordml" xmlns:wps="http://schemas.microsoft.com/office/word/2010/wordprocessingShape" mc:Ignorable="w14 w15 wp14">
+<w:numbering xmlns:wpc="http://schemas.microsoft.com/office/word/2010/wordprocessingCanvas" xmlns:cx="http://schemas.microsoft.com/office/drawing/2014/chartex" xmlns:cx1="http://schemas.microsoft.com/office/drawing/2015/9/8/chartex" xmlns:cx2="http://schemas.microsoft.com/office/drawing/2015/10/21/chartex" xmlns:cx3="http://schemas.microsoft.com/office/drawing/2016/5/9/chartex" xmlns:cx4="http://schemas.microsoft.com/office/drawing/2016/5/10/chartex" xmlns:cx5="http://schemas.microsoft.com/office/drawing/2016/5/11/chartex" xmlns:cx6="http://schemas.microsoft.com/office/drawing/2016/5/12/chartex" xmlns:cx7="http://schemas.microsoft.com/office/drawing/2016/5/13/chartex" xmlns:cx8="http://schemas.microsoft.com/office/drawing/2016/5/14/chartex" xmlns:mc="http://schemas.openxmlformats.org/markup-compatibility/2006" xmlns:aink="http://schemas.microsoft.com/office/drawing/2016/ink" xmlns:am3d="http://schemas.microsoft.com/office/drawing/2017/model3d" xmlns:o="urn:schemas-microsoft-com:office:office" xmlns:r="http://schemas.openxmlformats.org/officeDocument/2006/relationships" xmlns:m="http://schemas.openxmlformats.org/officeDocument/2006/math" xmlns:v="urn:schemas-microsoft-com:vml" xmlns:wp14="http://schemas.microsoft.com/office/word/2010/wordprocessingDrawing" xmlns:wp="http://schemas.openxmlformats.org/drawingml/2006/wordprocessingDrawing" xmlns:w10="urn:schemas-microsoft-com:office:word" xmlns:w="http://schemas.openxmlformats.org/wordprocessingml/2006/main" xmlns:w14="http://schemas.microsoft.com/office/word/2010/wordml" xmlns:w15="http://schemas.microsoft.com/office/word/2012/wordml" xmlns:w16cex="http://schemas.microsoft.com/office/word/2018/wordml/cex" xmlns:w16cid="http://schemas.microsoft.com/office/word/2016/wordml/cid" xmlns:w16="http://schemas.microsoft.com/office/word/2018/wordml" xmlns:w16se="http://schemas.microsoft.com/office/word/2015/wordml/symex" xmlns:wpg="http://schemas.microsoft.com/office/word/2010/wordprocessingGroup" xmlns:wpi="http://schemas.microsoft.com/office/word/2010/wordprocessingInk" xmlns:wne="http://schemas.microsoft.com/office/word/2006/wordml" xmlns:wps="http://schemas.microsoft.com/office/word/2010/wordprocessingShape" mc:Ignorable="w14 w15 w16se w16cid w16 w16cex wp14">
   <w:abstractNum w:abstractNumId="0" w15:restartNumberingAfterBreak="0">
     <w:nsid w:val="64486832"/>
     <w:multiLevelType w:val="hybridMultilevel"/>
@@ -568,7 +543,7 @@
 </file>
 
 <file path=word/styles.xml><?xml version="1.0" encoding="utf-8"?>
-<w:styles xmlns:mc="http://schemas.openxmlformats.org/markup-compatibility/2006" xmlns:r="http://schemas.openxmlformats.org/officeDocument/2006/relationships" xmlns:w="http://schemas.openxmlformats.org/wordprocessingml/2006/main" xmlns:w14="http://schemas.microsoft.com/office/word/2010/wordml" xmlns:w15="http://schemas.microsoft.com/office/word/2012/wordml" mc:Ignorable="w14 w15">
+<w:styles xmlns:mc="http://schemas.openxmlformats.org/markup-compatibility/2006" xmlns:r="http://schemas.openxmlformats.org/officeDocument/2006/relationships" xmlns:w="http://schemas.openxmlformats.org/wordprocessingml/2006/main" xmlns:w14="http://schemas.microsoft.com/office/word/2010/wordml" xmlns:w15="http://schemas.microsoft.com/office/word/2012/wordml" xmlns:w16cex="http://schemas.microsoft.com/office/word/2018/wordml/cex" xmlns:w16cid="http://schemas.microsoft.com/office/word/2016/wordml/cid" xmlns:w16="http://schemas.microsoft.com/office/word/2018/wordml" xmlns:w16se="http://schemas.microsoft.com/office/word/2015/wordml/symex" mc:Ignorable="w14 w15 w16se w16cid w16 w16cex">
   <w:docDefaults>
     <w:rPrDefault>
       <w:rPr>
@@ -584,7 +559,7 @@
       </w:pPr>
     </w:pPrDefault>
   </w:docDefaults>
-  <w:latentStyles w:defLockedState="0" w:defUIPriority="99" w:defSemiHidden="0" w:defUnhideWhenUsed="0" w:defQFormat="0" w:count="371">
+  <w:latentStyles w:defLockedState="0" w:defUIPriority="99" w:defSemiHidden="0" w:defUnhideWhenUsed="0" w:defQFormat="0" w:count="376">
     <w:lsdException w:name="Normal" w:uiPriority="0" w:qFormat="1"/>
     <w:lsdException w:name="heading 1" w:uiPriority="9" w:qFormat="1"/>
     <w:lsdException w:name="heading 2" w:semiHidden="1" w:uiPriority="9" w:unhideWhenUsed="1" w:qFormat="1"/>
@@ -690,7 +665,6 @@
     <w:lsdException w:name="HTML Sample" w:semiHidden="1" w:unhideWhenUsed="1"/>
     <w:lsdException w:name="HTML Typewriter" w:semiHidden="1" w:unhideWhenUsed="1"/>
     <w:lsdException w:name="HTML Variable" w:semiHidden="1" w:unhideWhenUsed="1"/>
-    <w:lsdException w:name="Normal Table" w:semiHidden="1" w:unhideWhenUsed="1"/>
     <w:lsdException w:name="annotation subject" w:semiHidden="1" w:unhideWhenUsed="1"/>
     <w:lsdException w:name="No List" w:semiHidden="1" w:unhideWhenUsed="1"/>
     <w:lsdException w:name="Outline List 1" w:semiHidden="1" w:unhideWhenUsed="1"/>
@@ -733,11 +707,8 @@
     <w:lsdException w:name="Table Contemporary" w:semiHidden="1" w:unhideWhenUsed="1"/>
     <w:lsdException w:name="Table Elegant" w:semiHidden="1" w:unhideWhenUsed="1"/>
     <w:lsdException w:name="Table Professional" w:semiHidden="1" w:unhideWhenUsed="1"/>
-    <w:lsdException w:name="Table Subtle 1" w:semiHidden="1" w:unhideWhenUsed="1"/>
     <w:lsdException w:name="Table Subtle 2" w:semiHidden="1" w:unhideWhenUsed="1"/>
     <w:lsdException w:name="Table Web 1" w:semiHidden="1" w:unhideWhenUsed="1"/>
-    <w:lsdException w:name="Table Web 2" w:semiHidden="1" w:unhideWhenUsed="1"/>
-    <w:lsdException w:name="Table Web 3" w:semiHidden="1" w:unhideWhenUsed="1"/>
     <w:lsdException w:name="Balloon Text" w:semiHidden="1" w:unhideWhenUsed="1"/>
     <w:lsdException w:name="Table Grid" w:uiPriority="59"/>
     <w:lsdException w:name="Table Theme" w:semiHidden="1" w:unhideWhenUsed="1"/>
@@ -956,6 +927,11 @@
     <w:lsdException w:name="List Table 5 Dark Accent 6" w:uiPriority="50"/>
     <w:lsdException w:name="List Table 6 Colorful Accent 6" w:uiPriority="51"/>
     <w:lsdException w:name="List Table 7 Colorful Accent 6" w:uiPriority="52"/>
+    <w:lsdException w:name="Mention" w:semiHidden="1" w:unhideWhenUsed="1"/>
+    <w:lsdException w:name="Smart Hyperlink" w:semiHidden="1" w:unhideWhenUsed="1"/>
+    <w:lsdException w:name="Hashtag" w:semiHidden="1" w:unhideWhenUsed="1"/>
+    <w:lsdException w:name="Unresolved Mention" w:semiHidden="1" w:unhideWhenUsed="1"/>
+    <w:lsdException w:name="Smart Link" w:semiHidden="1" w:unhideWhenUsed="1"/>
   </w:latentStyles>
   <w:style w:type="paragraph" w:default="1" w:styleId="Normal">
     <w:name w:val="Normal"/>

</xml_diff>

<commit_message>
Merged core competency form with skills form. Code needs cleaning up and table 1 cell size needs addressing
</commit_message>
<xml_diff>
--- a/Generator/DocxTemplates/employer_template.docx
+++ b/Generator/DocxTemplates/employer_template.docx
@@ -369,12 +369,6 @@
       </w:r>
     </w:p>
     <w:p>
-      <w:pPr>
-        <w:rPr>
-          <w:rFonts w:ascii="Arial" w:hAnsi="Arial" w:cs="Arial"/>
-          <w:i/>
-        </w:rPr>
-      </w:pPr>
       <w:r>
         <w:rPr>
           <w:rFonts w:ascii="Arial" w:hAnsi="Arial" w:cs="Arial"/>
@@ -410,6 +404,14 @@
         </w:rPr>
         <w:t xml:space="preserve"> demonstrated at this stage in the placement:</w:t>
       </w:r>
+    </w:p>
+    <w:p>
+      <w:pPr>
+        <w:rPr>
+          <w:rFonts w:ascii="Arial" w:hAnsi="Arial" w:cs="Arial"/>
+          <w:iCs/>
+        </w:rPr>
+      </w:pPr>
     </w:p>
     <w:sectPr>
       <w:pgSz w:w="16838" w:h="11906" w:orient="landscape"/>
@@ -424,6 +426,27 @@
 <file path=word/numbering.xml><?xml version="1.0" encoding="utf-8"?>
 <w:numbering xmlns:wpc="http://schemas.microsoft.com/office/word/2010/wordprocessingCanvas" xmlns:cx="http://schemas.microsoft.com/office/drawing/2014/chartex" xmlns:cx1="http://schemas.microsoft.com/office/drawing/2015/9/8/chartex" xmlns:cx2="http://schemas.microsoft.com/office/drawing/2015/10/21/chartex" xmlns:cx3="http://schemas.microsoft.com/office/drawing/2016/5/9/chartex" xmlns:cx4="http://schemas.microsoft.com/office/drawing/2016/5/10/chartex" xmlns:cx5="http://schemas.microsoft.com/office/drawing/2016/5/11/chartex" xmlns:cx6="http://schemas.microsoft.com/office/drawing/2016/5/12/chartex" xmlns:cx7="http://schemas.microsoft.com/office/drawing/2016/5/13/chartex" xmlns:cx8="http://schemas.microsoft.com/office/drawing/2016/5/14/chartex" xmlns:mc="http://schemas.openxmlformats.org/markup-compatibility/2006" xmlns:aink="http://schemas.microsoft.com/office/drawing/2016/ink" xmlns:am3d="http://schemas.microsoft.com/office/drawing/2017/model3d" xmlns:o="urn:schemas-microsoft-com:office:office" xmlns:r="http://schemas.openxmlformats.org/officeDocument/2006/relationships" xmlns:m="http://schemas.openxmlformats.org/officeDocument/2006/math" xmlns:v="urn:schemas-microsoft-com:vml" xmlns:wp14="http://schemas.microsoft.com/office/word/2010/wordprocessingDrawing" xmlns:wp="http://schemas.openxmlformats.org/drawingml/2006/wordprocessingDrawing" xmlns:w10="urn:schemas-microsoft-com:office:word" xmlns:w="http://schemas.openxmlformats.org/wordprocessingml/2006/main" xmlns:w14="http://schemas.microsoft.com/office/word/2010/wordml" xmlns:w15="http://schemas.microsoft.com/office/word/2012/wordml" xmlns:w16cex="http://schemas.microsoft.com/office/word/2018/wordml/cex" xmlns:w16cid="http://schemas.microsoft.com/office/word/2016/wordml/cid" xmlns:w16="http://schemas.microsoft.com/office/word/2018/wordml" xmlns:w16se="http://schemas.microsoft.com/office/word/2015/wordml/symex" xmlns:wpg="http://schemas.microsoft.com/office/word/2010/wordprocessingGroup" xmlns:wpi="http://schemas.microsoft.com/office/word/2010/wordprocessingInk" xmlns:wne="http://schemas.microsoft.com/office/word/2006/wordml" xmlns:wps="http://schemas.microsoft.com/office/word/2010/wordprocessingShape" mc:Ignorable="w14 w15 w16se w16cid w16 w16cex wp14">
   <w:abstractNum w:abstractNumId="0" w15:restartNumberingAfterBreak="0">
+    <w:nsid w:val="FFFFFF89"/>
+    <w:multiLevelType w:val="singleLevel"/>
+    <w:tmpl w:val="6AD4BE8C"/>
+    <w:lvl w:ilvl="0">
+      <w:start w:val="1"/>
+      <w:numFmt w:val="bullet"/>
+      <w:pStyle w:val="ListBullet"/>
+      <w:lvlText w:val=""/>
+      <w:lvlJc w:val="left"/>
+      <w:pPr>
+        <w:tabs>
+          <w:tab w:val="num" w:pos="360"/>
+        </w:tabs>
+        <w:ind w:left="360" w:hanging="360"/>
+      </w:pPr>
+      <w:rPr>
+        <w:rFonts w:ascii="Symbol" w:hAnsi="Symbol" w:hint="default"/>
+      </w:rPr>
+    </w:lvl>
+  </w:abstractNum>
+  <w:abstractNum w:abstractNumId="1" w15:restartNumberingAfterBreak="0">
     <w:nsid w:val="64486832"/>
     <w:multiLevelType w:val="hybridMultilevel"/>
     <w:tmpl w:val="297CC6EC"/>
@@ -537,6 +560,9 @@
     </w:lvl>
   </w:abstractNum>
   <w:num w:numId="1">
+    <w:abstractNumId w:val="1"/>
+  </w:num>
+  <w:num w:numId="2">
     <w:abstractNumId w:val="0"/>
   </w:num>
 </w:numbering>
@@ -665,6 +691,7 @@
     <w:lsdException w:name="HTML Sample" w:semiHidden="1" w:unhideWhenUsed="1"/>
     <w:lsdException w:name="HTML Typewriter" w:semiHidden="1" w:unhideWhenUsed="1"/>
     <w:lsdException w:name="HTML Variable" w:semiHidden="1" w:unhideWhenUsed="1"/>
+    <w:lsdException w:name="Normal Table" w:semiHidden="1" w:unhideWhenUsed="1"/>
     <w:lsdException w:name="annotation subject" w:semiHidden="1" w:unhideWhenUsed="1"/>
     <w:lsdException w:name="No List" w:semiHidden="1" w:unhideWhenUsed="1"/>
     <w:lsdException w:name="Outline List 1" w:semiHidden="1" w:unhideWhenUsed="1"/>
@@ -707,8 +734,11 @@
     <w:lsdException w:name="Table Contemporary" w:semiHidden="1" w:unhideWhenUsed="1"/>
     <w:lsdException w:name="Table Elegant" w:semiHidden="1" w:unhideWhenUsed="1"/>
     <w:lsdException w:name="Table Professional" w:semiHidden="1" w:unhideWhenUsed="1"/>
+    <w:lsdException w:name="Table Subtle 1" w:semiHidden="1" w:unhideWhenUsed="1"/>
     <w:lsdException w:name="Table Subtle 2" w:semiHidden="1" w:unhideWhenUsed="1"/>
     <w:lsdException w:name="Table Web 1" w:semiHidden="1" w:unhideWhenUsed="1"/>
+    <w:lsdException w:name="Table Web 2" w:semiHidden="1" w:unhideWhenUsed="1"/>
+    <w:lsdException w:name="Table Web 3" w:semiHidden="1" w:unhideWhenUsed="1"/>
     <w:lsdException w:name="Balloon Text" w:semiHidden="1" w:unhideWhenUsed="1"/>
     <w:lsdException w:name="Table Grid" w:uiPriority="59"/>
     <w:lsdException w:name="Table Theme" w:semiHidden="1" w:unhideWhenUsed="1"/>
@@ -994,6 +1024,19 @@
         <w:insideV w:val="single" w:sz="4" w:space="0" w:color="auto"/>
       </w:tblBorders>
     </w:tblPr>
+  </w:style>
+  <w:style w:type="paragraph" w:styleId="ListBullet">
+    <w:name w:val="List Bullet"/>
+    <w:basedOn w:val="Normal"/>
+    <w:uiPriority w:val="99"/>
+    <w:unhideWhenUsed/>
+    <w:rsid w:val="00735125"/>
+    <w:pPr>
+      <w:numPr>
+        <w:numId w:val="2"/>
+      </w:numPr>
+      <w:contextualSpacing/>
+    </w:pPr>
   </w:style>
 </w:styles>
 </file>

</xml_diff>